<commit_message>
DBMS: Edit queries bugs and add answers for Q1, Q2 and Q3
</commit_message>
<xml_diff>
--- a/dbms_administration/TP1/Ismail_Bourbie/Report TP1.docx
+++ b/dbms_administration/TP1/Ismail_Bourbie/Report TP1.docx
@@ -50,6 +50,7 @@
     </w:p>
     <w:p>
       <w:pPr>
+        <w:spacing w:after="0"/>
         <w:rPr>
           <w:rFonts w:ascii="Calibri" w:hAnsi="Calibri" w:cs="Calibri"/>
           <w:sz w:val="24"/>
@@ -90,6 +91,7 @@
     </w:p>
     <w:p>
       <w:pPr>
+        <w:spacing w:after="0"/>
         <w:rPr>
           <w:rFonts w:ascii="Calibri" w:hAnsi="Calibri" w:cs="Calibri"/>
           <w:sz w:val="24"/>
@@ -173,22 +175,44 @@
     </w:p>
     <w:p>
       <w:pPr>
+        <w:spacing w:after="0"/>
+        <w:rPr>
+          <w:rFonts w:ascii="Calibri" w:hAnsi="Calibri" w:cs="Calibri"/>
+          <w:b/>
+          <w:bCs/>
+          <w:i/>
+          <w:iCs/>
+        </w:rPr>
+      </w:pPr>
+      <w:r>
         <w:rPr>
           <w:rFonts w:ascii="Calibri" w:hAnsi="Calibri" w:cs="Calibri"/>
           <w:b/>
           <w:bCs/>
           <w:u w:val="single"/>
         </w:rPr>
-      </w:pPr>
-      <w:r>
+        <w:t>PART 1</w:t>
+      </w:r>
+      <w:r>
+        <w:rPr>
+          <w:rFonts w:ascii="Calibri" w:hAnsi="Calibri" w:cs="Calibri"/>
+          <w:b/>
+          <w:bCs/>
+        </w:rPr>
+        <w:t>:</w:t>
+      </w:r>
+    </w:p>
+    <w:p>
+      <w:pPr>
+        <w:spacing w:after="0"/>
+        <w:ind w:left="170"/>
         <w:rPr>
           <w:rFonts w:ascii="Calibri" w:hAnsi="Calibri" w:cs="Calibri"/>
           <w:b/>
           <w:bCs/>
           <w:u w:val="single"/>
         </w:rPr>
-        <w:t>Q1</w:t>
-      </w:r>
+      </w:pPr>
       <w:r>
         <w:rPr>
           <w:rFonts w:ascii="Calibri" w:hAnsi="Calibri" w:cs="Calibri"/>
@@ -196,7 +220,7 @@
           <w:bCs/>
           <w:u w:val="single"/>
         </w:rPr>
-        <w:t>.1</w:t>
+        <w:t>Q1</w:t>
       </w:r>
       <w:r>
         <w:rPr>
@@ -205,12 +229,22 @@
           <w:bCs/>
           <w:u w:val="single"/>
         </w:rPr>
+        <w:t>.1</w:t>
+      </w:r>
+      <w:r>
+        <w:rPr>
+          <w:rFonts w:ascii="Calibri" w:hAnsi="Calibri" w:cs="Calibri"/>
+          <w:b/>
+          <w:bCs/>
+          <w:u w:val="single"/>
+        </w:rPr>
         <w:t>:</w:t>
       </w:r>
     </w:p>
     <w:p>
       <w:pPr>
         <w:spacing w:after="0"/>
+        <w:ind w:left="170"/>
         <w:rPr>
           <w:rFonts w:ascii="Calibri" w:hAnsi="Calibri" w:cs="Calibri"/>
           <w:sz w:val="24"/>
@@ -248,7 +282,7 @@
           <w:numId w:val="1"/>
         </w:numPr>
         <w:spacing w:after="120"/>
-        <w:ind w:left="587"/>
+        <w:ind w:left="757"/>
         <w:rPr>
           <w:rFonts w:ascii="Calibri" w:hAnsi="Calibri" w:cs="Calibri"/>
         </w:rPr>
@@ -422,6 +456,8 @@
     </w:p>
     <w:p>
       <w:pPr>
+        <w:spacing w:after="0"/>
+        <w:ind w:left="170"/>
         <w:rPr>
           <w:rFonts w:ascii="Calibri" w:hAnsi="Calibri" w:cs="Calibri"/>
           <w:b/>
@@ -441,6 +477,8 @@
     </w:p>
     <w:p>
       <w:pPr>
+        <w:spacing w:after="0"/>
+        <w:ind w:left="170"/>
         <w:rPr>
           <w:rFonts w:ascii="Calibri" w:hAnsi="Calibri" w:cs="Calibri"/>
         </w:rPr>
@@ -459,6 +497,7 @@
           <w:ilvl w:val="0"/>
           <w:numId w:val="1"/>
         </w:numPr>
+        <w:ind w:left="757"/>
         <w:rPr>
           <w:rFonts w:ascii="Calibri" w:hAnsi="Calibri" w:cs="Calibri"/>
           <w:sz w:val="24"/>
@@ -570,6 +609,7 @@
           <w:ilvl w:val="0"/>
           <w:numId w:val="1"/>
         </w:numPr>
+        <w:ind w:left="757"/>
         <w:rPr>
           <w:rFonts w:ascii="Calibri" w:hAnsi="Calibri" w:cs="Calibri"/>
         </w:rPr>
@@ -714,6 +754,7 @@
           <w:ilvl w:val="0"/>
           <w:numId w:val="1"/>
         </w:numPr>
+        <w:ind w:left="757"/>
         <w:rPr>
           <w:rFonts w:ascii="Calibri" w:hAnsi="Calibri" w:cs="Calibri"/>
         </w:rPr>
@@ -732,6 +773,7 @@
           <w:ilvl w:val="0"/>
           <w:numId w:val="2"/>
         </w:numPr>
+        <w:ind w:left="1154"/>
         <w:rPr>
           <w:rFonts w:ascii="Calibri" w:hAnsi="Calibri" w:cs="Calibri"/>
         </w:rPr>
@@ -862,6 +904,7 @@
           <w:ilvl w:val="0"/>
           <w:numId w:val="2"/>
         </w:numPr>
+        <w:ind w:left="1154"/>
         <w:rPr>
           <w:rFonts w:ascii="Calibri" w:hAnsi="Calibri" w:cs="Calibri"/>
         </w:rPr>
@@ -974,6 +1017,7 @@
           <w:ilvl w:val="0"/>
           <w:numId w:val="2"/>
         </w:numPr>
+        <w:ind w:left="1154"/>
         <w:rPr>
           <w:rFonts w:ascii="Calibri" w:hAnsi="Calibri" w:cs="Calibri"/>
         </w:rPr>
@@ -1103,6 +1147,7 @@
           <w:ilvl w:val="0"/>
           <w:numId w:val="2"/>
         </w:numPr>
+        <w:ind w:left="1154"/>
         <w:rPr>
           <w:rFonts w:ascii="Calibri" w:hAnsi="Calibri" w:cs="Calibri"/>
         </w:rPr>
@@ -1223,9 +1268,299 @@
           <w:rFonts w:ascii="Calibri" w:hAnsi="Calibri" w:cs="Calibri"/>
         </w:rPr>
         <w:t>table.</w:t>
+      </w:r>
+    </w:p>
+    <w:p>
+      <w:pPr>
+        <w:spacing w:after="0"/>
+        <w:ind w:left="170"/>
+        <w:rPr>
+          <w:rFonts w:ascii="Calibri" w:hAnsi="Calibri" w:cs="Calibri"/>
+        </w:rPr>
+      </w:pPr>
+      <w:r>
+        <w:rPr>
+          <w:rFonts w:ascii="Calibri" w:hAnsi="Calibri" w:cs="Calibri"/>
+          <w:b/>
+          <w:bCs/>
+          <w:u w:val="single"/>
+        </w:rPr>
+        <w:t>Q2</w:t>
+      </w:r>
+      <w:r>
+        <w:rPr>
+          <w:rFonts w:ascii="Calibri" w:hAnsi="Calibri" w:cs="Calibri"/>
+        </w:rPr>
+        <w:t>:</w:t>
+      </w:r>
+    </w:p>
+    <w:p>
+      <w:pPr>
+        <w:ind w:left="170"/>
+        <w:rPr>
+          <w:rFonts w:ascii="Calibri" w:hAnsi="Calibri" w:cs="Calibri"/>
+        </w:rPr>
+      </w:pPr>
+      <w:r>
+        <w:rPr>
+          <w:rFonts w:ascii="Calibri" w:hAnsi="Calibri" w:cs="Calibri"/>
+        </w:rPr>
+        <w:t xml:space="preserve">When the salary of </w:t>
+      </w:r>
+      <w:r>
+        <w:rPr>
+          <w:rFonts w:ascii="Calibri" w:hAnsi="Calibri" w:cs="Calibri"/>
+          <w:i/>
+          <w:iCs/>
+          <w:color w:val="262626" w:themeColor="text1" w:themeTint="D9"/>
+          <w:sz w:val="18"/>
+          <w:szCs w:val="18"/>
+        </w:rPr>
+        <w:t>BADI Hatem</w:t>
+      </w:r>
+      <w:r>
+        <w:rPr>
+          <w:rFonts w:ascii="Calibri" w:hAnsi="Calibri" w:cs="Calibri"/>
+        </w:rPr>
+        <w:t xml:space="preserve"> increased by </w:t>
+      </w:r>
+      <w:r>
+        <w:rPr>
+          <w:rFonts w:ascii="Calibri" w:hAnsi="Calibri" w:cs="Calibri"/>
+          <w:i/>
+          <w:iCs/>
+          <w:color w:val="262626" w:themeColor="text1" w:themeTint="D9"/>
+          <w:sz w:val="18"/>
+          <w:szCs w:val="18"/>
+        </w:rPr>
+        <w:t>5000DA</w:t>
+      </w:r>
+      <w:r>
+        <w:rPr>
+          <w:rFonts w:ascii="Calibri" w:hAnsi="Calibri" w:cs="Calibri"/>
+        </w:rPr>
+        <w:t xml:space="preserve"> we must </w:t>
+      </w:r>
+      <w:r>
+        <w:rPr>
+          <w:rFonts w:ascii="Calibri" w:hAnsi="Calibri" w:cs="Calibri"/>
+        </w:rPr>
+        <w:t>update the row in the database.</w:t>
+      </w:r>
+      <w:r>
+        <w:rPr>
+          <w:rFonts w:ascii="Calibri" w:hAnsi="Calibri" w:cs="Calibri"/>
+        </w:rPr>
+        <w:t xml:space="preserve"> We do that by execute the following query:</w:t>
+      </w:r>
+    </w:p>
+    <w:p>
+      <w:pPr>
+        <w:keepNext/>
+      </w:pPr>
+      <w:r>
+        <w:rPr>
+          <w:rFonts w:ascii="Calibri" w:hAnsi="Calibri" w:cs="Calibri"/>
+          <w:noProof/>
+          <w:lang w:eastAsia="en-GB"/>
+        </w:rPr>
+        <w:drawing>
+          <wp:inline distT="0" distB="0" distL="0" distR="0" wp14:anchorId="471FCF39" wp14:editId="2A5D9DFE">
+            <wp:extent cx="5731510" cy="581660"/>
+            <wp:effectExtent l="0" t="0" r="2540" b="8890"/>
+            <wp:docPr id="2" name="Picture 2"/>
+            <wp:cNvGraphicFramePr>
+              <a:graphicFrameLocks xmlns:a="http://schemas.openxmlformats.org/drawingml/2006/main" noChangeAspect="1"/>
+            </wp:cNvGraphicFramePr>
+            <a:graphic xmlns:a="http://schemas.openxmlformats.org/drawingml/2006/main">
+              <a:graphicData uri="http://schemas.openxmlformats.org/drawingml/2006/picture">
+                <pic:pic xmlns:pic="http://schemas.openxmlformats.org/drawingml/2006/picture">
+                  <pic:nvPicPr>
+                    <pic:cNvPr id="2" name="update.png"/>
+                    <pic:cNvPicPr/>
+                  </pic:nvPicPr>
+                  <pic:blipFill>
+                    <a:blip r:embed="rId7">
+                      <a:extLst>
+                        <a:ext uri="{28A0092B-C50C-407E-A947-70E740481C1C}">
+                          <a14:useLocalDpi xmlns:a14="http://schemas.microsoft.com/office/drawing/2010/main" val="0"/>
+                        </a:ext>
+                      </a:extLst>
+                    </a:blip>
+                    <a:stretch>
+                      <a:fillRect/>
+                    </a:stretch>
+                  </pic:blipFill>
+                  <pic:spPr>
+                    <a:xfrm>
+                      <a:off x="0" y="0"/>
+                      <a:ext cx="5731510" cy="581660"/>
+                    </a:xfrm>
+                    <a:prstGeom prst="rect">
+                      <a:avLst/>
+                    </a:prstGeom>
+                  </pic:spPr>
+                </pic:pic>
+              </a:graphicData>
+            </a:graphic>
+          </wp:inline>
+        </w:drawing>
+      </w:r>
+    </w:p>
+    <w:p>
+      <w:pPr>
+        <w:pStyle w:val="Caption"/>
+        <w:jc w:val="center"/>
+        <w:rPr>
+          <w:rFonts w:ascii="Calibri" w:hAnsi="Calibri" w:cs="Calibri"/>
+        </w:rPr>
+      </w:pPr>
+      <w:r>
+        <w:t xml:space="preserve">Figure </w:t>
+      </w:r>
+      <w:fldSimple w:instr=" SEQ Figure \* ARABIC ">
+        <w:r>
+          <w:rPr>
+            <w:noProof/>
+          </w:rPr>
+          <w:t>2</w:t>
+        </w:r>
+      </w:fldSimple>
+      <w:r>
+        <w:t xml:space="preserve"> Update query</w:t>
+      </w:r>
+    </w:p>
+    <w:p>
+      <w:pPr>
+        <w:spacing w:after="0"/>
+        <w:ind w:left="170"/>
+        <w:rPr>
+          <w:rFonts w:ascii="Calibri" w:hAnsi="Calibri" w:cs="Calibri"/>
+        </w:rPr>
+      </w:pPr>
+      <w:r>
+        <w:rPr>
+          <w:rFonts w:ascii="Calibri" w:hAnsi="Calibri" w:cs="Calibri"/>
+          <w:b/>
+          <w:bCs/>
+          <w:u w:val="single"/>
+        </w:rPr>
+        <w:lastRenderedPageBreak/>
+        <w:t>Q</w:t>
+      </w:r>
+      <w:r>
+        <w:rPr>
+          <w:rFonts w:ascii="Calibri" w:hAnsi="Calibri" w:cs="Calibri"/>
+          <w:b/>
+          <w:bCs/>
+          <w:u w:val="single"/>
+        </w:rPr>
+        <w:t>3</w:t>
+      </w:r>
+      <w:r>
+        <w:rPr>
+          <w:rFonts w:ascii="Calibri" w:hAnsi="Calibri" w:cs="Calibri"/>
+        </w:rPr>
+        <w:t>:</w:t>
       </w:r>
       <w:bookmarkStart w:id="0" w:name="_GoBack"/>
       <w:bookmarkEnd w:id="0"/>
+    </w:p>
+    <w:p>
+      <w:pPr>
+        <w:ind w:left="170"/>
+        <w:rPr>
+          <w:rFonts w:ascii="Calibri" w:hAnsi="Calibri" w:cs="Calibri"/>
+        </w:rPr>
+      </w:pPr>
+      <w:r>
+        <w:rPr>
+          <w:rFonts w:ascii="Calibri" w:hAnsi="Calibri" w:cs="Calibri"/>
+        </w:rPr>
+        <w:t>To add</w:t>
+      </w:r>
+      <w:r>
+        <w:rPr>
+          <w:rFonts w:ascii="Calibri" w:hAnsi="Calibri" w:cs="Calibri"/>
+        </w:rPr>
+        <w:t xml:space="preserve"> a</w:t>
+      </w:r>
+      <w:r>
+        <w:rPr>
+          <w:rFonts w:ascii="Calibri" w:hAnsi="Calibri" w:cs="Calibri"/>
+        </w:rPr>
+        <w:t xml:space="preserve"> </w:t>
+      </w:r>
+      <w:r>
+        <w:rPr>
+          <w:rFonts w:ascii="Calibri" w:hAnsi="Calibri" w:cs="Calibri"/>
+        </w:rPr>
+        <w:t>five days to the start date for February interventions, we execute the following query:</w:t>
+      </w:r>
+    </w:p>
+    <w:p>
+      <w:pPr>
+        <w:spacing w:after="0"/>
+        <w:ind w:left="170"/>
+        <w:rPr>
+          <w:rFonts w:ascii="Calibri" w:hAnsi="Calibri" w:cs="Calibri"/>
+        </w:rPr>
+      </w:pPr>
+      <w:r>
+        <w:rPr>
+          <w:rFonts w:ascii="Calibri" w:hAnsi="Calibri" w:cs="Calibri"/>
+          <w:noProof/>
+          <w:lang w:eastAsia="en-GB"/>
+        </w:rPr>
+        <w:drawing>
+          <wp:inline distT="0" distB="0" distL="0" distR="0">
+            <wp:extent cx="5731510" cy="610870"/>
+            <wp:effectExtent l="0" t="0" r="2540" b="0"/>
+            <wp:docPr id="3" name="Picture 3"/>
+            <wp:cNvGraphicFramePr>
+              <a:graphicFrameLocks xmlns:a="http://schemas.openxmlformats.org/drawingml/2006/main" noChangeAspect="1"/>
+            </wp:cNvGraphicFramePr>
+            <a:graphic xmlns:a="http://schemas.openxmlformats.org/drawingml/2006/main">
+              <a:graphicData uri="http://schemas.openxmlformats.org/drawingml/2006/picture">
+                <pic:pic xmlns:pic="http://schemas.openxmlformats.org/drawingml/2006/picture">
+                  <pic:nvPicPr>
+                    <pic:cNvPr id="3" name="update_date.png"/>
+                    <pic:cNvPicPr/>
+                  </pic:nvPicPr>
+                  <pic:blipFill>
+                    <a:blip r:embed="rId8">
+                      <a:extLst>
+                        <a:ext uri="{28A0092B-C50C-407E-A947-70E740481C1C}">
+                          <a14:useLocalDpi xmlns:a14="http://schemas.microsoft.com/office/drawing/2010/main" val="0"/>
+                        </a:ext>
+                      </a:extLst>
+                    </a:blip>
+                    <a:stretch>
+                      <a:fillRect/>
+                    </a:stretch>
+                  </pic:blipFill>
+                  <pic:spPr>
+                    <a:xfrm>
+                      <a:off x="0" y="0"/>
+                      <a:ext cx="5731510" cy="610870"/>
+                    </a:xfrm>
+                    <a:prstGeom prst="rect">
+                      <a:avLst/>
+                    </a:prstGeom>
+                  </pic:spPr>
+                </pic:pic>
+              </a:graphicData>
+            </a:graphic>
+          </wp:inline>
+        </w:drawing>
+      </w:r>
+    </w:p>
+    <w:p>
+      <w:pPr>
+        <w:rPr>
+          <w:rFonts w:ascii="Calibri" w:hAnsi="Calibri" w:cs="Calibri"/>
+        </w:rPr>
+      </w:pPr>
     </w:p>
     <w:sectPr>
       <w:pgSz w:w="11906" w:h="16838"/>

</xml_diff>

<commit_message>
DBMS: Complete all the answers of the practical work N1
</commit_message>
<xml_diff>
--- a/dbms_administration/TP1/Ismail_Bourbie/Report TP1.docx
+++ b/dbms_administration/TP1/Ismail_Bourbie/Report TP1.docx
@@ -787,7 +787,17 @@
           <w:sz w:val="18"/>
           <w:szCs w:val="18"/>
         </w:rPr>
-        <w:t>NUMM</w:t>
+        <w:t>NUMMODEL</w:t>
+      </w:r>
+      <w:r>
+        <w:rPr>
+          <w:rFonts w:ascii="Calibri" w:hAnsi="Calibri" w:cs="Calibri"/>
+          <w:i/>
+          <w:iCs/>
+          <w:sz w:val="18"/>
+          <w:szCs w:val="18"/>
+        </w:rPr>
+        <w:t xml:space="preserve"> </w:t>
       </w:r>
       <w:r>
         <w:rPr>
@@ -798,45 +808,19 @@
           <w:sz w:val="18"/>
           <w:szCs w:val="18"/>
         </w:rPr>
-        <w:t>ODEL</w:t>
-      </w:r>
-      <w:r>
-        <w:rPr>
-          <w:rFonts w:ascii="Calibri" w:hAnsi="Calibri" w:cs="Calibri"/>
-          <w:i/>
-          <w:iCs/>
-          <w:sz w:val="18"/>
-          <w:szCs w:val="18"/>
+        <w:t>= 77</w:t>
+      </w:r>
+      <w:r>
+        <w:rPr>
+          <w:rFonts w:ascii="Calibri" w:hAnsi="Calibri" w:cs="Calibri"/>
         </w:rPr>
         <w:t xml:space="preserve"> </w:t>
       </w:r>
       <w:r>
         <w:rPr>
           <w:rFonts w:ascii="Calibri" w:hAnsi="Calibri" w:cs="Calibri"/>
-          <w:i/>
-          <w:iCs/>
-          <w:color w:val="262626" w:themeColor="text1" w:themeTint="D9"/>
-          <w:sz w:val="18"/>
-          <w:szCs w:val="18"/>
-        </w:rPr>
-        <w:t xml:space="preserve">= </w:t>
-      </w:r>
-      <w:r>
-        <w:rPr>
-          <w:rFonts w:ascii="Calibri" w:hAnsi="Calibri" w:cs="Calibri"/>
-          <w:i/>
-          <w:iCs/>
-          <w:color w:val="262626" w:themeColor="text1" w:themeTint="D9"/>
-          <w:sz w:val="18"/>
-          <w:szCs w:val="18"/>
-        </w:rPr>
-        <w:t>77</w:t>
-      </w:r>
-      <w:r>
-        <w:rPr>
-          <w:rFonts w:ascii="Calibri" w:hAnsi="Calibri" w:cs="Calibri"/>
-        </w:rPr>
-        <w:t xml:space="preserve"> is not found in table </w:t>
+        </w:rPr>
+        <w:t xml:space="preserve">is not found in table </w:t>
       </w:r>
       <w:r>
         <w:rPr>
@@ -1418,14 +1402,27 @@
       <w:r>
         <w:t xml:space="preserve">Figure </w:t>
       </w:r>
-      <w:fldSimple w:instr=" SEQ Figure \* ARABIC ">
-        <w:r>
-          <w:rPr>
-            <w:noProof/>
-          </w:rPr>
-          <w:t>2</w:t>
-        </w:r>
-      </w:fldSimple>
+      <w:r>
+        <w:fldChar w:fldCharType="begin"/>
+      </w:r>
+      <w:r>
+        <w:instrText xml:space="preserve"> SEQ Figure \* ARABIC </w:instrText>
+      </w:r>
+      <w:r>
+        <w:fldChar w:fldCharType="separate"/>
+      </w:r>
+      <w:r>
+        <w:rPr>
+          <w:noProof/>
+        </w:rPr>
+        <w:t>2</w:t>
+      </w:r>
+      <w:r>
+        <w:rPr>
+          <w:noProof/>
+        </w:rPr>
+        <w:fldChar w:fldCharType="end"/>
+      </w:r>
       <w:r>
         <w:t xml:space="preserve"> Update query</w:t>
       </w:r>
@@ -1463,8 +1460,6 @@
         </w:rPr>
         <w:t>:</w:t>
       </w:r>
-      <w:bookmarkStart w:id="0" w:name="_GoBack"/>
-      <w:bookmarkEnd w:id="0"/>
     </w:p>
     <w:p>
       <w:pPr>
@@ -1500,11 +1495,9 @@
     </w:p>
     <w:p>
       <w:pPr>
-        <w:spacing w:after="0"/>
+        <w:keepNext/>
+        <w:spacing w:after="0" w:line="480" w:lineRule="auto"/>
         <w:ind w:left="170"/>
-        <w:rPr>
-          <w:rFonts w:ascii="Calibri" w:hAnsi="Calibri" w:cs="Calibri"/>
-        </w:rPr>
       </w:pPr>
       <w:r>
         <w:rPr>
@@ -1513,7 +1506,7 @@
           <w:lang w:eastAsia="en-GB"/>
         </w:rPr>
         <w:drawing>
-          <wp:inline distT="0" distB="0" distL="0" distR="0">
+          <wp:inline distT="0" distB="0" distL="0" distR="0" wp14:anchorId="15FBFB10" wp14:editId="7EDB51CD">
             <wp:extent cx="5731510" cy="610870"/>
             <wp:effectExtent l="0" t="0" r="2540" b="0"/>
             <wp:docPr id="3" name="Picture 3"/>
@@ -1557,10 +1550,733 @@
     </w:p>
     <w:p>
       <w:pPr>
-        <w:rPr>
-          <w:rFonts w:ascii="Calibri" w:hAnsi="Calibri" w:cs="Calibri"/>
-        </w:rPr>
-      </w:pPr>
+        <w:pStyle w:val="Caption"/>
+        <w:jc w:val="center"/>
+        <w:rPr>
+          <w:rFonts w:ascii="Calibri" w:hAnsi="Calibri" w:cs="Calibri"/>
+          <w:lang w:val="fr-FR"/>
+        </w:rPr>
+      </w:pPr>
+      <w:r>
+        <w:rPr>
+          <w:lang w:val="fr-FR"/>
+        </w:rPr>
+        <w:t xml:space="preserve">Figure </w:t>
+      </w:r>
+      <w:r>
+        <w:fldChar w:fldCharType="begin"/>
+      </w:r>
+      <w:r>
+        <w:rPr>
+          <w:lang w:val="fr-FR"/>
+        </w:rPr>
+        <w:instrText xml:space="preserve"> SEQ Figure \* ARABIC </w:instrText>
+      </w:r>
+      <w:r>
+        <w:fldChar w:fldCharType="separate"/>
+      </w:r>
+      <w:r>
+        <w:rPr>
+          <w:noProof/>
+          <w:lang w:val="fr-FR"/>
+        </w:rPr>
+        <w:t>3</w:t>
+      </w:r>
+      <w:r>
+        <w:fldChar w:fldCharType="end"/>
+      </w:r>
+      <w:r>
+        <w:rPr>
+          <w:lang w:val="fr-FR"/>
+        </w:rPr>
+        <w:t xml:space="preserve"> Update date query</w:t>
+      </w:r>
+    </w:p>
+    <w:p>
+      <w:pPr>
+        <w:spacing w:before="240" w:after="0"/>
+        <w:ind w:left="170"/>
+        <w:rPr>
+          <w:rFonts w:ascii="Calibri" w:hAnsi="Calibri" w:cs="Calibri"/>
+          <w:lang w:val="fr-FR"/>
+        </w:rPr>
+      </w:pPr>
+      <w:r>
+        <w:rPr>
+          <w:rFonts w:ascii="Calibri" w:hAnsi="Calibri" w:cs="Calibri"/>
+          <w:b/>
+          <w:bCs/>
+          <w:u w:val="single"/>
+          <w:lang w:val="fr-FR"/>
+        </w:rPr>
+        <w:t>Q</w:t>
+      </w:r>
+      <w:r>
+        <w:rPr>
+          <w:rFonts w:ascii="Calibri" w:hAnsi="Calibri" w:cs="Calibri"/>
+          <w:b/>
+          <w:bCs/>
+          <w:u w:val="single"/>
+          <w:lang w:val="fr-FR"/>
+        </w:rPr>
+        <w:t>4</w:t>
+      </w:r>
+      <w:r>
+        <w:rPr>
+          <w:rFonts w:ascii="Calibri" w:hAnsi="Calibri" w:cs="Calibri"/>
+          <w:lang w:val="fr-FR"/>
+        </w:rPr>
+        <w:t>:</w:t>
+      </w:r>
+    </w:p>
+    <w:p>
+      <w:pPr>
+        <w:spacing w:after="0"/>
+        <w:ind w:left="170"/>
+        <w:rPr>
+          <w:rFonts w:ascii="Calibri" w:hAnsi="Calibri" w:cs="Calibri"/>
+        </w:rPr>
+      </w:pPr>
+      <w:r>
+        <w:rPr>
+          <w:rFonts w:ascii="Calibri" w:hAnsi="Calibri" w:cs="Calibri"/>
+        </w:rPr>
+        <w:t xml:space="preserve">We can’t delete the vehicle of </w:t>
+      </w:r>
+      <w:r>
+        <w:rPr>
+          <w:rFonts w:ascii="Calibri" w:hAnsi="Calibri" w:cs="Calibri"/>
+          <w:i/>
+          <w:iCs/>
+          <w:color w:val="262626" w:themeColor="text1" w:themeTint="D9"/>
+        </w:rPr>
+        <w:t>Serie</w:t>
+      </w:r>
+      <w:r>
+        <w:rPr>
+          <w:rFonts w:ascii="Calibri" w:hAnsi="Calibri" w:cs="Calibri"/>
+          <w:i/>
+          <w:iCs/>
+          <w:color w:val="262626" w:themeColor="text1" w:themeTint="D9"/>
+          <w:sz w:val="18"/>
+          <w:szCs w:val="18"/>
+        </w:rPr>
+        <w:t xml:space="preserve"> 5</w:t>
+      </w:r>
+      <w:r>
+        <w:rPr>
+          <w:rFonts w:ascii="Calibri" w:hAnsi="Calibri" w:cs="Calibri"/>
+        </w:rPr>
+        <w:t xml:space="preserve"> model because that’s violates </w:t>
+      </w:r>
+      <w:r>
+        <w:rPr>
+          <w:rFonts w:ascii="Calibri" w:hAnsi="Calibri" w:cs="Calibri"/>
+          <w:b/>
+          <w:bCs/>
+        </w:rPr>
+        <w:t>foreign key constraint</w:t>
+      </w:r>
+      <w:r>
+        <w:rPr>
+          <w:rFonts w:ascii="Calibri" w:hAnsi="Calibri" w:cs="Calibri"/>
+        </w:rPr>
+        <w:t>.</w:t>
+      </w:r>
+    </w:p>
+    <w:p>
+      <w:pPr>
+        <w:spacing w:after="0"/>
+        <w:ind w:left="397"/>
+        <w:rPr>
+          <w:rFonts w:ascii="Calibri" w:hAnsi="Calibri" w:cs="Calibri"/>
+          <w:i/>
+          <w:iCs/>
+        </w:rPr>
+      </w:pPr>
+      <w:r>
+        <w:rPr>
+          <w:rFonts w:ascii="Calibri" w:hAnsi="Calibri" w:cs="Calibri"/>
+          <w:i/>
+          <w:iCs/>
+          <w:color w:val="2E74B5" w:themeColor="accent1" w:themeShade="BF"/>
+        </w:rPr>
+        <w:t>Detail:</w:t>
+      </w:r>
+      <w:r>
+        <w:rPr>
+          <w:rFonts w:ascii="Calibri" w:hAnsi="Calibri" w:cs="Calibri"/>
+          <w:i/>
+          <w:iCs/>
+          <w:color w:val="2E74B5" w:themeColor="accent1" w:themeShade="BF"/>
+        </w:rPr>
+        <w:t xml:space="preserve"> the</w:t>
+      </w:r>
+      <w:r>
+        <w:rPr>
+          <w:rFonts w:ascii="Calibri" w:hAnsi="Calibri" w:cs="Calibri"/>
+          <w:i/>
+          <w:iCs/>
+          <w:color w:val="2E74B5" w:themeColor="accent1" w:themeShade="BF"/>
+        </w:rPr>
+        <w:t xml:space="preserve"> </w:t>
+      </w:r>
+      <w:r>
+        <w:rPr>
+          <w:rFonts w:ascii="Calibri" w:hAnsi="Calibri" w:cs="Calibri"/>
+          <w:i/>
+          <w:iCs/>
+          <w:color w:val="2E74B5" w:themeColor="accent1" w:themeShade="BF"/>
+        </w:rPr>
+        <w:t>row still referenced from table “vehicle”</w:t>
+      </w:r>
+      <w:r>
+        <w:rPr>
+          <w:rFonts w:ascii="Calibri" w:hAnsi="Calibri" w:cs="Calibri"/>
+          <w:i/>
+          <w:iCs/>
+          <w:color w:val="2E74B5" w:themeColor="accent1" w:themeShade="BF"/>
+        </w:rPr>
+        <w:t>.</w:t>
+      </w:r>
+    </w:p>
+    <w:p>
+      <w:pPr>
+        <w:spacing w:before="120"/>
+        <w:ind w:left="170"/>
+        <w:rPr>
+          <w:rFonts w:ascii="Calibri" w:hAnsi="Calibri" w:cs="Calibri"/>
+        </w:rPr>
+      </w:pPr>
+      <w:r>
+        <w:rPr>
+          <w:rFonts w:ascii="Calibri" w:hAnsi="Calibri" w:cs="Calibri"/>
+        </w:rPr>
+        <w:t xml:space="preserve">PS: We can force delete by using </w:t>
+      </w:r>
+      <w:r>
+        <w:rPr>
+          <w:rFonts w:ascii="Calibri" w:hAnsi="Calibri" w:cs="Calibri"/>
+          <w:i/>
+          <w:iCs/>
+          <w:color w:val="2E74B5" w:themeColor="accent1" w:themeShade="BF"/>
+        </w:rPr>
+        <w:t>ON DELETE CASCADE</w:t>
+      </w:r>
+      <w:r>
+        <w:rPr>
+          <w:rFonts w:ascii="Calibri" w:hAnsi="Calibri" w:cs="Calibri"/>
+          <w:color w:val="2E74B5" w:themeColor="accent1" w:themeShade="BF"/>
+        </w:rPr>
+        <w:t>.</w:t>
+      </w:r>
+    </w:p>
+    <w:p>
+      <w:pPr>
+        <w:spacing w:after="0"/>
+        <w:rPr>
+          <w:rFonts w:ascii="Calibri" w:hAnsi="Calibri" w:cs="Calibri"/>
+          <w:b/>
+          <w:bCs/>
+          <w:i/>
+          <w:iCs/>
+        </w:rPr>
+      </w:pPr>
+      <w:r>
+        <w:rPr>
+          <w:rFonts w:ascii="Calibri" w:hAnsi="Calibri" w:cs="Calibri"/>
+          <w:b/>
+          <w:bCs/>
+          <w:u w:val="single"/>
+        </w:rPr>
+        <w:t xml:space="preserve">PART </w:t>
+      </w:r>
+      <w:r>
+        <w:rPr>
+          <w:rFonts w:ascii="Calibri" w:hAnsi="Calibri" w:cs="Calibri"/>
+          <w:b/>
+          <w:bCs/>
+          <w:u w:val="single"/>
+        </w:rPr>
+        <w:t>2</w:t>
+      </w:r>
+      <w:r>
+        <w:rPr>
+          <w:rFonts w:ascii="Calibri" w:hAnsi="Calibri" w:cs="Calibri"/>
+          <w:b/>
+          <w:bCs/>
+        </w:rPr>
+        <w:t>:</w:t>
+      </w:r>
+    </w:p>
+    <w:p>
+      <w:pPr>
+        <w:spacing w:after="0"/>
+        <w:ind w:left="170"/>
+        <w:rPr>
+          <w:rFonts w:ascii="Calibri" w:hAnsi="Calibri" w:cs="Calibri"/>
+        </w:rPr>
+      </w:pPr>
+      <w:r>
+        <w:rPr>
+          <w:rFonts w:ascii="Calibri" w:hAnsi="Calibri" w:cs="Calibri"/>
+          <w:b/>
+          <w:bCs/>
+          <w:u w:val="single"/>
+        </w:rPr>
+        <w:t>Q</w:t>
+      </w:r>
+      <w:r>
+        <w:rPr>
+          <w:rFonts w:ascii="Calibri" w:hAnsi="Calibri" w:cs="Calibri"/>
+          <w:b/>
+          <w:bCs/>
+          <w:u w:val="single"/>
+        </w:rPr>
+        <w:t>5</w:t>
+      </w:r>
+      <w:r>
+        <w:rPr>
+          <w:rFonts w:ascii="Calibri" w:hAnsi="Calibri" w:cs="Calibri"/>
+          <w:b/>
+          <w:bCs/>
+          <w:u w:val="single"/>
+        </w:rPr>
+        <w:t>:</w:t>
+      </w:r>
+      <w:r>
+        <w:rPr>
+          <w:rFonts w:ascii="Calibri" w:hAnsi="Calibri" w:cs="Calibri"/>
+          <w:b/>
+          <w:bCs/>
+          <w:u w:val="single"/>
+        </w:rPr>
+        <w:t xml:space="preserve"> </w:t>
+      </w:r>
+    </w:p>
+    <w:p>
+      <w:pPr>
+        <w:ind w:left="170"/>
+        <w:rPr>
+          <w:rFonts w:ascii="Calibri" w:hAnsi="Calibri" w:cs="Calibri"/>
+        </w:rPr>
+      </w:pPr>
+      <w:r>
+        <w:rPr>
+          <w:rFonts w:ascii="Calibri" w:hAnsi="Calibri" w:cs="Calibri"/>
+        </w:rPr>
+        <w:t xml:space="preserve">To display </w:t>
+      </w:r>
+      <w:r>
+        <w:rPr>
+          <w:rFonts w:ascii="Calibri" w:hAnsi="Calibri" w:cs="Calibri"/>
+        </w:rPr>
+        <w:t>all model with their mark, we execute the following query:</w:t>
+      </w:r>
+    </w:p>
+    <w:p>
+      <w:pPr>
+        <w:keepNext/>
+        <w:spacing w:after="0"/>
+        <w:ind w:left="170"/>
+      </w:pPr>
+      <w:r>
+        <w:rPr>
+          <w:rFonts w:ascii="Calibri" w:hAnsi="Calibri" w:cs="Calibri"/>
+          <w:noProof/>
+          <w:lang w:eastAsia="en-GB"/>
+        </w:rPr>
+        <w:drawing>
+          <wp:inline distT="0" distB="0" distL="0" distR="0" wp14:anchorId="6C7B7E01" wp14:editId="589DCAB2">
+            <wp:extent cx="5731510" cy="808990"/>
+            <wp:effectExtent l="0" t="0" r="2540" b="0"/>
+            <wp:docPr id="4" name="Picture 4"/>
+            <wp:cNvGraphicFramePr>
+              <a:graphicFrameLocks xmlns:a="http://schemas.openxmlformats.org/drawingml/2006/main" noChangeAspect="1"/>
+            </wp:cNvGraphicFramePr>
+            <a:graphic xmlns:a="http://schemas.openxmlformats.org/drawingml/2006/main">
+              <a:graphicData uri="http://schemas.openxmlformats.org/drawingml/2006/picture">
+                <pic:pic xmlns:pic="http://schemas.openxmlformats.org/drawingml/2006/picture">
+                  <pic:nvPicPr>
+                    <pic:cNvPr id="4" name="display model and mark.png"/>
+                    <pic:cNvPicPr/>
+                  </pic:nvPicPr>
+                  <pic:blipFill>
+                    <a:blip r:embed="rId9">
+                      <a:extLst>
+                        <a:ext uri="{28A0092B-C50C-407E-A947-70E740481C1C}">
+                          <a14:useLocalDpi xmlns:a14="http://schemas.microsoft.com/office/drawing/2010/main" val="0"/>
+                        </a:ext>
+                      </a:extLst>
+                    </a:blip>
+                    <a:stretch>
+                      <a:fillRect/>
+                    </a:stretch>
+                  </pic:blipFill>
+                  <pic:spPr>
+                    <a:xfrm>
+                      <a:off x="0" y="0"/>
+                      <a:ext cx="5731510" cy="808990"/>
+                    </a:xfrm>
+                    <a:prstGeom prst="rect">
+                      <a:avLst/>
+                    </a:prstGeom>
+                  </pic:spPr>
+                </pic:pic>
+              </a:graphicData>
+            </a:graphic>
+          </wp:inline>
+        </w:drawing>
+      </w:r>
+    </w:p>
+    <w:p>
+      <w:pPr>
+        <w:pStyle w:val="Caption"/>
+        <w:jc w:val="center"/>
+      </w:pPr>
+      <w:r>
+        <w:t xml:space="preserve">Figure </w:t>
+      </w:r>
+      <w:fldSimple w:instr=" SEQ Figure \* ARABIC ">
+        <w:r>
+          <w:rPr>
+            <w:noProof/>
+          </w:rPr>
+          <w:t>4</w:t>
+        </w:r>
+      </w:fldSimple>
+      <w:r>
+        <w:t xml:space="preserve"> Display model and mark</w:t>
+      </w:r>
+    </w:p>
+    <w:p>
+      <w:pPr>
+        <w:ind w:left="170"/>
+      </w:pPr>
+      <w:r>
+        <w:t xml:space="preserve">And the result </w:t>
+      </w:r>
+      <w:r>
+        <w:t xml:space="preserve">of this query is: </w:t>
+      </w:r>
+    </w:p>
+    <w:p>
+      <w:pPr>
+        <w:keepNext/>
+        <w:ind w:left="170"/>
+      </w:pPr>
+      <w:r>
+        <w:rPr>
+          <w:noProof/>
+          <w:lang w:eastAsia="en-GB"/>
+        </w:rPr>
+        <w:drawing>
+          <wp:inline distT="0" distB="0" distL="0" distR="0" wp14:anchorId="6470C235" wp14:editId="54D75AAC">
+            <wp:extent cx="5731510" cy="3764915"/>
+            <wp:effectExtent l="0" t="0" r="2540" b="6985"/>
+            <wp:docPr id="5" name="Picture 5"/>
+            <wp:cNvGraphicFramePr>
+              <a:graphicFrameLocks xmlns:a="http://schemas.openxmlformats.org/drawingml/2006/main" noChangeAspect="1"/>
+            </wp:cNvGraphicFramePr>
+            <a:graphic xmlns:a="http://schemas.openxmlformats.org/drawingml/2006/main">
+              <a:graphicData uri="http://schemas.openxmlformats.org/drawingml/2006/picture">
+                <pic:pic xmlns:pic="http://schemas.openxmlformats.org/drawingml/2006/picture">
+                  <pic:nvPicPr>
+                    <pic:cNvPr id="5" name="result_of_Q5.png"/>
+                    <pic:cNvPicPr/>
+                  </pic:nvPicPr>
+                  <pic:blipFill>
+                    <a:blip r:embed="rId10">
+                      <a:extLst>
+                        <a:ext uri="{28A0092B-C50C-407E-A947-70E740481C1C}">
+                          <a14:useLocalDpi xmlns:a14="http://schemas.microsoft.com/office/drawing/2010/main" val="0"/>
+                        </a:ext>
+                      </a:extLst>
+                    </a:blip>
+                    <a:stretch>
+                      <a:fillRect/>
+                    </a:stretch>
+                  </pic:blipFill>
+                  <pic:spPr>
+                    <a:xfrm>
+                      <a:off x="0" y="0"/>
+                      <a:ext cx="5731510" cy="3764915"/>
+                    </a:xfrm>
+                    <a:prstGeom prst="rect">
+                      <a:avLst/>
+                    </a:prstGeom>
+                  </pic:spPr>
+                </pic:pic>
+              </a:graphicData>
+            </a:graphic>
+          </wp:inline>
+        </w:drawing>
+      </w:r>
+    </w:p>
+    <w:p>
+      <w:pPr>
+        <w:pStyle w:val="Caption"/>
+        <w:jc w:val="center"/>
+      </w:pPr>
+      <w:r>
+        <w:t xml:space="preserve">Figure </w:t>
+      </w:r>
+      <w:fldSimple w:instr=" SEQ Figure \* ARABIC ">
+        <w:r>
+          <w:rPr>
+            <w:noProof/>
+          </w:rPr>
+          <w:t>5</w:t>
+        </w:r>
+      </w:fldSimple>
+      <w:r>
+        <w:t xml:space="preserve"> Result of the above query</w:t>
+      </w:r>
+    </w:p>
+    <w:p>
+      <w:pPr>
+        <w:ind w:left="170"/>
+      </w:pPr>
+    </w:p>
+    <w:p>
+      <w:pPr>
+        <w:ind w:left="170"/>
+        <w:rPr>
+          <w:b/>
+          <w:bCs/>
+          <w:u w:val="single"/>
+        </w:rPr>
+      </w:pPr>
+      <w:r>
+        <w:rPr>
+          <w:b/>
+          <w:bCs/>
+          <w:u w:val="single"/>
+        </w:rPr>
+        <w:lastRenderedPageBreak/>
+        <w:t>Q</w:t>
+      </w:r>
+      <w:r>
+        <w:rPr>
+          <w:b/>
+          <w:bCs/>
+          <w:u w:val="single"/>
+        </w:rPr>
+        <w:t>6:</w:t>
+      </w:r>
+    </w:p>
+    <w:p>
+      <w:pPr>
+        <w:ind w:left="170"/>
+        <w:rPr>
+          <w:rFonts w:ascii="Calibri" w:hAnsi="Calibri" w:cs="Calibri"/>
+        </w:rPr>
+      </w:pPr>
+      <w:r>
+        <w:rPr>
+          <w:rFonts w:ascii="Calibri" w:hAnsi="Calibri" w:cs="Calibri"/>
+        </w:rPr>
+        <w:t xml:space="preserve">To display all </w:t>
+      </w:r>
+      <w:r>
+        <w:rPr>
+          <w:rFonts w:ascii="Calibri" w:hAnsi="Calibri" w:cs="Calibri"/>
+        </w:rPr>
+        <w:t>vehicle who have at least one intervention</w:t>
+      </w:r>
+      <w:r>
+        <w:rPr>
+          <w:rFonts w:ascii="Calibri" w:hAnsi="Calibri" w:cs="Calibri"/>
+        </w:rPr>
+        <w:t>, we execute the following query:</w:t>
+      </w:r>
+    </w:p>
+    <w:p>
+      <w:pPr>
+        <w:ind w:left="170"/>
+        <w:rPr>
+          <w:rFonts w:cstheme="minorHAnsi"/>
+        </w:rPr>
+      </w:pPr>
+      <w:r>
+        <w:rPr>
+          <w:rFonts w:cstheme="minorHAnsi"/>
+          <w:noProof/>
+          <w:lang w:eastAsia="en-GB"/>
+        </w:rPr>
+        <w:drawing>
+          <wp:inline distT="0" distB="0" distL="0" distR="0">
+            <wp:extent cx="5731510" cy="612140"/>
+            <wp:effectExtent l="0" t="0" r="2540" b="0"/>
+            <wp:docPr id="6" name="Picture 6"/>
+            <wp:cNvGraphicFramePr>
+              <a:graphicFrameLocks xmlns:a="http://schemas.openxmlformats.org/drawingml/2006/main" noChangeAspect="1"/>
+            </wp:cNvGraphicFramePr>
+            <a:graphic xmlns:a="http://schemas.openxmlformats.org/drawingml/2006/main">
+              <a:graphicData uri="http://schemas.openxmlformats.org/drawingml/2006/picture">
+                <pic:pic xmlns:pic="http://schemas.openxmlformats.org/drawingml/2006/picture">
+                  <pic:nvPicPr>
+                    <pic:cNvPr id="6" name="Q6_query.png"/>
+                    <pic:cNvPicPr/>
+                  </pic:nvPicPr>
+                  <pic:blipFill>
+                    <a:blip r:embed="rId11">
+                      <a:extLst>
+                        <a:ext uri="{28A0092B-C50C-407E-A947-70E740481C1C}">
+                          <a14:useLocalDpi xmlns:a14="http://schemas.microsoft.com/office/drawing/2010/main" val="0"/>
+                        </a:ext>
+                      </a:extLst>
+                    </a:blip>
+                    <a:stretch>
+                      <a:fillRect/>
+                    </a:stretch>
+                  </pic:blipFill>
+                  <pic:spPr>
+                    <a:xfrm>
+                      <a:off x="0" y="0"/>
+                      <a:ext cx="5731510" cy="612140"/>
+                    </a:xfrm>
+                    <a:prstGeom prst="rect">
+                      <a:avLst/>
+                    </a:prstGeom>
+                  </pic:spPr>
+                </pic:pic>
+              </a:graphicData>
+            </a:graphic>
+          </wp:inline>
+        </w:drawing>
+      </w:r>
+    </w:p>
+    <w:p>
+      <w:pPr>
+        <w:ind w:left="170"/>
+        <w:rPr>
+          <w:rFonts w:cstheme="minorHAnsi"/>
+        </w:rPr>
+      </w:pPr>
+      <w:r>
+        <w:rPr>
+          <w:rFonts w:cstheme="minorHAnsi"/>
+        </w:rPr>
+        <w:t>And the result of this query is:</w:t>
+      </w:r>
+    </w:p>
+    <w:p>
+      <w:pPr>
+        <w:keepNext/>
+        <w:ind w:left="170"/>
+      </w:pPr>
+      <w:r>
+        <w:rPr>
+          <w:rFonts w:cstheme="minorHAnsi"/>
+          <w:noProof/>
+          <w:lang w:eastAsia="en-GB"/>
+        </w:rPr>
+        <w:drawing>
+          <wp:inline distT="0" distB="0" distL="0" distR="0" wp14:anchorId="6E7C6E0E" wp14:editId="36970313">
+            <wp:extent cx="5731510" cy="2257425"/>
+            <wp:effectExtent l="0" t="0" r="2540" b="9525"/>
+            <wp:docPr id="7" name="Picture 7"/>
+            <wp:cNvGraphicFramePr>
+              <a:graphicFrameLocks xmlns:a="http://schemas.openxmlformats.org/drawingml/2006/main" noChangeAspect="1"/>
+            </wp:cNvGraphicFramePr>
+            <a:graphic xmlns:a="http://schemas.openxmlformats.org/drawingml/2006/main">
+              <a:graphicData uri="http://schemas.openxmlformats.org/drawingml/2006/picture">
+                <pic:pic xmlns:pic="http://schemas.openxmlformats.org/drawingml/2006/picture">
+                  <pic:nvPicPr>
+                    <pic:cNvPr id="7" name="Q6_result.png"/>
+                    <pic:cNvPicPr/>
+                  </pic:nvPicPr>
+                  <pic:blipFill>
+                    <a:blip r:embed="rId12">
+                      <a:extLst>
+                        <a:ext uri="{28A0092B-C50C-407E-A947-70E740481C1C}">
+                          <a14:useLocalDpi xmlns:a14="http://schemas.microsoft.com/office/drawing/2010/main" val="0"/>
+                        </a:ext>
+                      </a:extLst>
+                    </a:blip>
+                    <a:stretch>
+                      <a:fillRect/>
+                    </a:stretch>
+                  </pic:blipFill>
+                  <pic:spPr>
+                    <a:xfrm>
+                      <a:off x="0" y="0"/>
+                      <a:ext cx="5731510" cy="2257425"/>
+                    </a:xfrm>
+                    <a:prstGeom prst="rect">
+                      <a:avLst/>
+                    </a:prstGeom>
+                  </pic:spPr>
+                </pic:pic>
+              </a:graphicData>
+            </a:graphic>
+          </wp:inline>
+        </w:drawing>
+      </w:r>
+    </w:p>
+    <w:p>
+      <w:pPr>
+        <w:pStyle w:val="Caption"/>
+        <w:jc w:val="center"/>
+        <w:rPr>
+          <w:lang w:val="fr-FR"/>
+        </w:rPr>
+      </w:pPr>
+      <w:r>
+        <w:t xml:space="preserve">Figure </w:t>
+      </w:r>
+      <w:fldSimple w:instr=" SEQ Figure \* ARABIC ">
+        <w:r>
+          <w:rPr>
+            <w:noProof/>
+          </w:rPr>
+          <w:t>6</w:t>
+        </w:r>
+      </w:fldSimple>
+      <w:r>
+        <w:rPr>
+          <w:lang w:val="fr-FR"/>
+        </w:rPr>
+        <w:t xml:space="preserve"> Result of displaying vehicle</w:t>
+      </w:r>
+    </w:p>
+    <w:p>
+      <w:pPr>
+        <w:rPr>
+          <w:lang w:val="fr-FR"/>
+        </w:rPr>
+      </w:pPr>
+    </w:p>
+    <w:p>
+      <w:pPr>
+        <w:rPr>
+          <w:b/>
+          <w:bCs/>
+          <w:u w:val="single"/>
+          <w:lang w:val="fr-FR"/>
+        </w:rPr>
+      </w:pPr>
+      <w:r>
+        <w:rPr>
+          <w:b/>
+          <w:bCs/>
+          <w:u w:val="single"/>
+          <w:lang w:val="fr-FR"/>
+        </w:rPr>
+        <w:t>Conclusio</w:t>
+      </w:r>
+      <w:r>
+        <w:rPr>
+          <w:b/>
+          <w:bCs/>
+          <w:u w:val="single"/>
+          <w:lang w:val="fr-FR"/>
+        </w:rPr>
+        <w:t>n:</w:t>
+      </w:r>
+      <w:bookmarkStart w:id="0" w:name="_GoBack"/>
+      <w:bookmarkEnd w:id="0"/>
     </w:p>
     <w:sectPr>
       <w:pgSz w:w="11906" w:h="16838"/>

</xml_diff>

<commit_message>
DBMS: Finish the report for TP1
</commit_message>
<xml_diff>
--- a/dbms_administration/TP1/Ismail_Bourbie/Report TP1.docx
+++ b/dbms_administration/TP1/Ismail_Bourbie/Report TP1.docx
@@ -125,53 +125,18 @@
           <w:sz w:val="24"/>
           <w:szCs w:val="24"/>
         </w:rPr>
-        <w:t>BOURBAI Ismail.</w:t>
-      </w:r>
-    </w:p>
-    <w:p>
-      <w:pPr>
-        <w:rPr>
-          <w:rFonts w:ascii="Calibri" w:hAnsi="Calibri" w:cs="Calibri"/>
-          <w:b/>
-          <w:bCs/>
+        <w:t>BOURBAI Ismail</w:t>
+      </w:r>
+    </w:p>
+    <w:p>
+      <w:pPr>
+        <w:spacing w:after="0"/>
+        <w:rPr>
+          <w:rFonts w:ascii="Calibri" w:hAnsi="Calibri" w:cs="Calibri"/>
           <w:sz w:val="24"/>
           <w:szCs w:val="24"/>
-          <w:u w:val="single"/>
-        </w:rPr>
-      </w:pPr>
-      <w:r>
-        <w:rPr>
-          <w:rFonts w:ascii="Calibri" w:hAnsi="Calibri" w:cs="Calibri"/>
-          <w:b/>
-          <w:bCs/>
-          <w:sz w:val="24"/>
-          <w:szCs w:val="24"/>
-          <w:u w:val="single"/>
-        </w:rPr>
-        <w:t>Source Code</w:t>
-      </w:r>
-      <w:r>
-        <w:rPr>
-          <w:rFonts w:ascii="Calibri" w:hAnsi="Calibri" w:cs="Calibri"/>
-          <w:b/>
-          <w:bCs/>
-          <w:sz w:val="24"/>
-          <w:szCs w:val="24"/>
-        </w:rPr>
-        <w:t xml:space="preserve">: </w:t>
-      </w:r>
-      <w:hyperlink r:id="rId5" w:history="1">
-        <w:r>
-          <w:rPr>
-            <w:rStyle w:val="Hyperlink"/>
-            <w:rFonts w:ascii="Calibri" w:hAnsi="Calibri" w:cs="Calibri"/>
-            <w:sz w:val="24"/>
-            <w:szCs w:val="24"/>
-            <w:u w:val="none"/>
-          </w:rPr>
-          <w:t>GitHub Repository</w:t>
-        </w:r>
-      </w:hyperlink>
+        </w:rPr>
+      </w:pPr>
     </w:p>
     <w:p>
       <w:pPr>
@@ -375,7 +340,7 @@
                     <pic:cNvPicPr/>
                   </pic:nvPicPr>
                   <pic:blipFill>
-                    <a:blip r:embed="rId6">
+                    <a:blip r:embed="rId5">
                       <a:extLst>
                         <a:ext uri="{28A0092B-C50C-407E-A947-70E740481C1C}">
                           <a14:useLocalDpi xmlns:a14="http://schemas.microsoft.com/office/drawing/2010/main" val="0"/>
@@ -1364,7 +1329,7 @@
                     <pic:cNvPicPr/>
                   </pic:nvPicPr>
                   <pic:blipFill>
-                    <a:blip r:embed="rId7">
+                    <a:blip r:embed="rId6">
                       <a:extLst>
                         <a:ext uri="{28A0092B-C50C-407E-A947-70E740481C1C}">
                           <a14:useLocalDpi xmlns:a14="http://schemas.microsoft.com/office/drawing/2010/main" val="0"/>
@@ -1402,27 +1367,14 @@
       <w:r>
         <w:t xml:space="preserve">Figure </w:t>
       </w:r>
-      <w:r>
-        <w:fldChar w:fldCharType="begin"/>
-      </w:r>
-      <w:r>
-        <w:instrText xml:space="preserve"> SEQ Figure \* ARABIC </w:instrText>
-      </w:r>
-      <w:r>
-        <w:fldChar w:fldCharType="separate"/>
-      </w:r>
-      <w:r>
-        <w:rPr>
-          <w:noProof/>
-        </w:rPr>
-        <w:t>2</w:t>
-      </w:r>
-      <w:r>
-        <w:rPr>
-          <w:noProof/>
-        </w:rPr>
-        <w:fldChar w:fldCharType="end"/>
-      </w:r>
+      <w:fldSimple w:instr=" SEQ Figure \* ARABIC ">
+        <w:r>
+          <w:rPr>
+            <w:noProof/>
+          </w:rPr>
+          <w:t>2</w:t>
+        </w:r>
+      </w:fldSimple>
       <w:r>
         <w:t xml:space="preserve"> Update query</w:t>
       </w:r>
@@ -1521,7 +1473,7 @@
                     <pic:cNvPicPr/>
                   </pic:nvPicPr>
                   <pic:blipFill>
-                    <a:blip r:embed="rId8">
+                    <a:blip r:embed="rId7">
                       <a:extLst>
                         <a:ext uri="{28A0092B-C50C-407E-A947-70E740481C1C}">
                           <a14:useLocalDpi xmlns:a14="http://schemas.microsoft.com/office/drawing/2010/main" val="0"/>
@@ -1609,196 +1561,177 @@
           <w:u w:val="single"/>
           <w:lang w:val="fr-FR"/>
         </w:rPr>
-        <w:t>Q</w:t>
-      </w:r>
+        <w:t>Q4</w:t>
+      </w:r>
+      <w:r>
+        <w:rPr>
+          <w:rFonts w:ascii="Calibri" w:hAnsi="Calibri" w:cs="Calibri"/>
+          <w:lang w:val="fr-FR"/>
+        </w:rPr>
+        <w:t>:</w:t>
+      </w:r>
+    </w:p>
+    <w:p>
+      <w:pPr>
+        <w:spacing w:after="0"/>
+        <w:ind w:left="170"/>
+        <w:rPr>
+          <w:rFonts w:ascii="Calibri" w:hAnsi="Calibri" w:cs="Calibri"/>
+        </w:rPr>
+      </w:pPr>
+      <w:r>
+        <w:rPr>
+          <w:rFonts w:ascii="Calibri" w:hAnsi="Calibri" w:cs="Calibri"/>
+        </w:rPr>
+        <w:t xml:space="preserve">We can’t delete the vehicle of </w:t>
+      </w:r>
+      <w:r>
+        <w:rPr>
+          <w:rFonts w:ascii="Calibri" w:hAnsi="Calibri" w:cs="Calibri"/>
+          <w:i/>
+          <w:iCs/>
+          <w:color w:val="262626" w:themeColor="text1" w:themeTint="D9"/>
+        </w:rPr>
+        <w:t>Serie</w:t>
+      </w:r>
+      <w:r>
+        <w:rPr>
+          <w:rFonts w:ascii="Calibri" w:hAnsi="Calibri" w:cs="Calibri"/>
+          <w:i/>
+          <w:iCs/>
+          <w:color w:val="262626" w:themeColor="text1" w:themeTint="D9"/>
+          <w:sz w:val="18"/>
+          <w:szCs w:val="18"/>
+        </w:rPr>
+        <w:t xml:space="preserve"> 5</w:t>
+      </w:r>
+      <w:r>
+        <w:rPr>
+          <w:rFonts w:ascii="Calibri" w:hAnsi="Calibri" w:cs="Calibri"/>
+        </w:rPr>
+        <w:t xml:space="preserve"> model because that’s violates </w:t>
+      </w:r>
+      <w:r>
+        <w:rPr>
+          <w:rFonts w:ascii="Calibri" w:hAnsi="Calibri" w:cs="Calibri"/>
+          <w:b/>
+          <w:bCs/>
+        </w:rPr>
+        <w:t>foreign key constraint</w:t>
+      </w:r>
+      <w:r>
+        <w:rPr>
+          <w:rFonts w:ascii="Calibri" w:hAnsi="Calibri" w:cs="Calibri"/>
+        </w:rPr>
+        <w:t>.</w:t>
+      </w:r>
+    </w:p>
+    <w:p>
+      <w:pPr>
+        <w:spacing w:after="0"/>
+        <w:ind w:left="397"/>
+        <w:rPr>
+          <w:rFonts w:ascii="Calibri" w:hAnsi="Calibri" w:cs="Calibri"/>
+          <w:i/>
+          <w:iCs/>
+        </w:rPr>
+      </w:pPr>
+      <w:r>
+        <w:rPr>
+          <w:rFonts w:ascii="Calibri" w:hAnsi="Calibri" w:cs="Calibri"/>
+          <w:i/>
+          <w:iCs/>
+          <w:color w:val="2E74B5" w:themeColor="accent1" w:themeShade="BF"/>
+        </w:rPr>
+        <w:t>Detail:</w:t>
+      </w:r>
+      <w:r>
+        <w:rPr>
+          <w:rFonts w:ascii="Calibri" w:hAnsi="Calibri" w:cs="Calibri"/>
+          <w:i/>
+          <w:iCs/>
+          <w:color w:val="2E74B5" w:themeColor="accent1" w:themeShade="BF"/>
+        </w:rPr>
+        <w:t xml:space="preserve"> the</w:t>
+      </w:r>
+      <w:r>
+        <w:rPr>
+          <w:rFonts w:ascii="Calibri" w:hAnsi="Calibri" w:cs="Calibri"/>
+          <w:i/>
+          <w:iCs/>
+          <w:color w:val="2E74B5" w:themeColor="accent1" w:themeShade="BF"/>
+        </w:rPr>
+        <w:t xml:space="preserve"> </w:t>
+      </w:r>
+      <w:r>
+        <w:rPr>
+          <w:rFonts w:ascii="Calibri" w:hAnsi="Calibri" w:cs="Calibri"/>
+          <w:i/>
+          <w:iCs/>
+          <w:color w:val="2E74B5" w:themeColor="accent1" w:themeShade="BF"/>
+        </w:rPr>
+        <w:t>row still referenced from table “vehicle”</w:t>
+      </w:r>
+      <w:r>
+        <w:rPr>
+          <w:rFonts w:ascii="Calibri" w:hAnsi="Calibri" w:cs="Calibri"/>
+          <w:i/>
+          <w:iCs/>
+          <w:color w:val="2E74B5" w:themeColor="accent1" w:themeShade="BF"/>
+        </w:rPr>
+        <w:t>.</w:t>
+      </w:r>
+    </w:p>
+    <w:p>
+      <w:pPr>
+        <w:spacing w:before="120"/>
+        <w:ind w:left="170"/>
+        <w:rPr>
+          <w:rFonts w:ascii="Calibri" w:hAnsi="Calibri" w:cs="Calibri"/>
+        </w:rPr>
+      </w:pPr>
+      <w:r>
+        <w:rPr>
+          <w:rFonts w:ascii="Calibri" w:hAnsi="Calibri" w:cs="Calibri"/>
+        </w:rPr>
+        <w:t xml:space="preserve">PS: We can force delete by using </w:t>
+      </w:r>
+      <w:r>
+        <w:rPr>
+          <w:rFonts w:ascii="Calibri" w:hAnsi="Calibri" w:cs="Calibri"/>
+          <w:i/>
+          <w:iCs/>
+          <w:color w:val="2E74B5" w:themeColor="accent1" w:themeShade="BF"/>
+        </w:rPr>
+        <w:t>ON DELETE CASCADE</w:t>
+      </w:r>
+      <w:r>
+        <w:rPr>
+          <w:rFonts w:ascii="Calibri" w:hAnsi="Calibri" w:cs="Calibri"/>
+          <w:color w:val="2E74B5" w:themeColor="accent1" w:themeShade="BF"/>
+        </w:rPr>
+        <w:t>.</w:t>
+      </w:r>
+    </w:p>
+    <w:p>
+      <w:pPr>
+        <w:spacing w:after="0"/>
+        <w:rPr>
+          <w:rFonts w:ascii="Calibri" w:hAnsi="Calibri" w:cs="Calibri"/>
+          <w:b/>
+          <w:bCs/>
+          <w:i/>
+          <w:iCs/>
+        </w:rPr>
+      </w:pPr>
       <w:r>
         <w:rPr>
           <w:rFonts w:ascii="Calibri" w:hAnsi="Calibri" w:cs="Calibri"/>
           <w:b/>
           <w:bCs/>
           <w:u w:val="single"/>
-          <w:lang w:val="fr-FR"/>
-        </w:rPr>
-        <w:t>4</w:t>
-      </w:r>
-      <w:r>
-        <w:rPr>
-          <w:rFonts w:ascii="Calibri" w:hAnsi="Calibri" w:cs="Calibri"/>
-          <w:lang w:val="fr-FR"/>
-        </w:rPr>
-        <w:t>:</w:t>
-      </w:r>
-    </w:p>
-    <w:p>
-      <w:pPr>
-        <w:spacing w:after="0"/>
-        <w:ind w:left="170"/>
-        <w:rPr>
-          <w:rFonts w:ascii="Calibri" w:hAnsi="Calibri" w:cs="Calibri"/>
-        </w:rPr>
-      </w:pPr>
-      <w:r>
-        <w:rPr>
-          <w:rFonts w:ascii="Calibri" w:hAnsi="Calibri" w:cs="Calibri"/>
-        </w:rPr>
-        <w:t xml:space="preserve">We can’t delete the vehicle of </w:t>
-      </w:r>
-      <w:r>
-        <w:rPr>
-          <w:rFonts w:ascii="Calibri" w:hAnsi="Calibri" w:cs="Calibri"/>
-          <w:i/>
-          <w:iCs/>
-          <w:color w:val="262626" w:themeColor="text1" w:themeTint="D9"/>
-        </w:rPr>
-        <w:t>Serie</w:t>
-      </w:r>
-      <w:r>
-        <w:rPr>
-          <w:rFonts w:ascii="Calibri" w:hAnsi="Calibri" w:cs="Calibri"/>
-          <w:i/>
-          <w:iCs/>
-          <w:color w:val="262626" w:themeColor="text1" w:themeTint="D9"/>
-          <w:sz w:val="18"/>
-          <w:szCs w:val="18"/>
-        </w:rPr>
-        <w:t xml:space="preserve"> 5</w:t>
-      </w:r>
-      <w:r>
-        <w:rPr>
-          <w:rFonts w:ascii="Calibri" w:hAnsi="Calibri" w:cs="Calibri"/>
-        </w:rPr>
-        <w:t xml:space="preserve"> model because that’s violates </w:t>
-      </w:r>
-      <w:r>
-        <w:rPr>
-          <w:rFonts w:ascii="Calibri" w:hAnsi="Calibri" w:cs="Calibri"/>
-          <w:b/>
-          <w:bCs/>
-        </w:rPr>
-        <w:t>foreign key constraint</w:t>
-      </w:r>
-      <w:r>
-        <w:rPr>
-          <w:rFonts w:ascii="Calibri" w:hAnsi="Calibri" w:cs="Calibri"/>
-        </w:rPr>
-        <w:t>.</w:t>
-      </w:r>
-    </w:p>
-    <w:p>
-      <w:pPr>
-        <w:spacing w:after="0"/>
-        <w:ind w:left="397"/>
-        <w:rPr>
-          <w:rFonts w:ascii="Calibri" w:hAnsi="Calibri" w:cs="Calibri"/>
-          <w:i/>
-          <w:iCs/>
-        </w:rPr>
-      </w:pPr>
-      <w:r>
-        <w:rPr>
-          <w:rFonts w:ascii="Calibri" w:hAnsi="Calibri" w:cs="Calibri"/>
-          <w:i/>
-          <w:iCs/>
-          <w:color w:val="2E74B5" w:themeColor="accent1" w:themeShade="BF"/>
-        </w:rPr>
-        <w:t>Detail:</w:t>
-      </w:r>
-      <w:r>
-        <w:rPr>
-          <w:rFonts w:ascii="Calibri" w:hAnsi="Calibri" w:cs="Calibri"/>
-          <w:i/>
-          <w:iCs/>
-          <w:color w:val="2E74B5" w:themeColor="accent1" w:themeShade="BF"/>
-        </w:rPr>
-        <w:t xml:space="preserve"> the</w:t>
-      </w:r>
-      <w:r>
-        <w:rPr>
-          <w:rFonts w:ascii="Calibri" w:hAnsi="Calibri" w:cs="Calibri"/>
-          <w:i/>
-          <w:iCs/>
-          <w:color w:val="2E74B5" w:themeColor="accent1" w:themeShade="BF"/>
-        </w:rPr>
-        <w:t xml:space="preserve"> </w:t>
-      </w:r>
-      <w:r>
-        <w:rPr>
-          <w:rFonts w:ascii="Calibri" w:hAnsi="Calibri" w:cs="Calibri"/>
-          <w:i/>
-          <w:iCs/>
-          <w:color w:val="2E74B5" w:themeColor="accent1" w:themeShade="BF"/>
-        </w:rPr>
-        <w:t>row still referenced from table “vehicle”</w:t>
-      </w:r>
-      <w:r>
-        <w:rPr>
-          <w:rFonts w:ascii="Calibri" w:hAnsi="Calibri" w:cs="Calibri"/>
-          <w:i/>
-          <w:iCs/>
-          <w:color w:val="2E74B5" w:themeColor="accent1" w:themeShade="BF"/>
-        </w:rPr>
-        <w:t>.</w:t>
-      </w:r>
-    </w:p>
-    <w:p>
-      <w:pPr>
-        <w:spacing w:before="120"/>
-        <w:ind w:left="170"/>
-        <w:rPr>
-          <w:rFonts w:ascii="Calibri" w:hAnsi="Calibri" w:cs="Calibri"/>
-        </w:rPr>
-      </w:pPr>
-      <w:r>
-        <w:rPr>
-          <w:rFonts w:ascii="Calibri" w:hAnsi="Calibri" w:cs="Calibri"/>
-        </w:rPr>
-        <w:t xml:space="preserve">PS: We can force delete by using </w:t>
-      </w:r>
-      <w:r>
-        <w:rPr>
-          <w:rFonts w:ascii="Calibri" w:hAnsi="Calibri" w:cs="Calibri"/>
-          <w:i/>
-          <w:iCs/>
-          <w:color w:val="2E74B5" w:themeColor="accent1" w:themeShade="BF"/>
-        </w:rPr>
-        <w:t>ON DELETE CASCADE</w:t>
-      </w:r>
-      <w:r>
-        <w:rPr>
-          <w:rFonts w:ascii="Calibri" w:hAnsi="Calibri" w:cs="Calibri"/>
-          <w:color w:val="2E74B5" w:themeColor="accent1" w:themeShade="BF"/>
-        </w:rPr>
-        <w:t>.</w:t>
-      </w:r>
-    </w:p>
-    <w:p>
-      <w:pPr>
-        <w:spacing w:after="0"/>
-        <w:rPr>
-          <w:rFonts w:ascii="Calibri" w:hAnsi="Calibri" w:cs="Calibri"/>
-          <w:b/>
-          <w:bCs/>
-          <w:i/>
-          <w:iCs/>
-        </w:rPr>
-      </w:pPr>
-      <w:r>
-        <w:rPr>
-          <w:rFonts w:ascii="Calibri" w:hAnsi="Calibri" w:cs="Calibri"/>
-          <w:b/>
-          <w:bCs/>
-          <w:u w:val="single"/>
-        </w:rPr>
-        <w:t xml:space="preserve">PART </w:t>
-      </w:r>
-      <w:r>
-        <w:rPr>
-          <w:rFonts w:ascii="Calibri" w:hAnsi="Calibri" w:cs="Calibri"/>
-          <w:b/>
-          <w:bCs/>
-          <w:u w:val="single"/>
-        </w:rPr>
-        <w:t>2</w:t>
+        </w:rPr>
+        <w:t>PART 2</w:t>
       </w:r>
       <w:r>
         <w:rPr>
@@ -1902,7 +1835,7 @@
                     <pic:cNvPicPr/>
                   </pic:nvPicPr>
                   <pic:blipFill>
-                    <a:blip r:embed="rId9">
+                    <a:blip r:embed="rId8">
                       <a:extLst>
                         <a:ext uri="{28A0092B-C50C-407E-A947-70E740481C1C}">
                           <a14:useLocalDpi xmlns:a14="http://schemas.microsoft.com/office/drawing/2010/main" val="0"/>
@@ -1937,14 +1870,27 @@
       <w:r>
         <w:t xml:space="preserve">Figure </w:t>
       </w:r>
-      <w:fldSimple w:instr=" SEQ Figure \* ARABIC ">
-        <w:r>
-          <w:rPr>
-            <w:noProof/>
-          </w:rPr>
-          <w:t>4</w:t>
-        </w:r>
-      </w:fldSimple>
+      <w:r>
+        <w:fldChar w:fldCharType="begin"/>
+      </w:r>
+      <w:r>
+        <w:instrText xml:space="preserve"> SEQ Figure \* ARABIC </w:instrText>
+      </w:r>
+      <w:r>
+        <w:fldChar w:fldCharType="separate"/>
+      </w:r>
+      <w:r>
+        <w:rPr>
+          <w:noProof/>
+        </w:rPr>
+        <w:t>4</w:t>
+      </w:r>
+      <w:r>
+        <w:rPr>
+          <w:noProof/>
+        </w:rPr>
+        <w:fldChar w:fldCharType="end"/>
+      </w:r>
       <w:r>
         <w:t xml:space="preserve"> Display model and mark</w:t>
       </w:r>
@@ -1986,7 +1932,7 @@
                     <pic:cNvPicPr/>
                   </pic:nvPicPr>
                   <pic:blipFill>
-                    <a:blip r:embed="rId10">
+                    <a:blip r:embed="rId9">
                       <a:extLst>
                         <a:ext uri="{28A0092B-C50C-407E-A947-70E740481C1C}">
                           <a14:useLocalDpi xmlns:a14="http://schemas.microsoft.com/office/drawing/2010/main" val="0"/>
@@ -2021,14 +1967,27 @@
       <w:r>
         <w:t xml:space="preserve">Figure </w:t>
       </w:r>
-      <w:fldSimple w:instr=" SEQ Figure \* ARABIC ">
-        <w:r>
-          <w:rPr>
-            <w:noProof/>
-          </w:rPr>
-          <w:t>5</w:t>
-        </w:r>
-      </w:fldSimple>
+      <w:r>
+        <w:fldChar w:fldCharType="begin"/>
+      </w:r>
+      <w:r>
+        <w:instrText xml:space="preserve"> SEQ Figure \* ARABIC </w:instrText>
+      </w:r>
+      <w:r>
+        <w:fldChar w:fldCharType="separate"/>
+      </w:r>
+      <w:r>
+        <w:rPr>
+          <w:noProof/>
+        </w:rPr>
+        <w:t>5</w:t>
+      </w:r>
+      <w:r>
+        <w:rPr>
+          <w:noProof/>
+        </w:rPr>
+        <w:fldChar w:fldCharType="end"/>
+      </w:r>
       <w:r>
         <w:t xml:space="preserve"> Result of the above query</w:t>
       </w:r>
@@ -2106,8 +2065,8 @@
         </w:rPr>
         <w:drawing>
           <wp:inline distT="0" distB="0" distL="0" distR="0">
-            <wp:extent cx="5731510" cy="612140"/>
-            <wp:effectExtent l="0" t="0" r="2540" b="0"/>
+            <wp:extent cx="5731510" cy="602081"/>
+            <wp:effectExtent l="0" t="0" r="2540" b="7620"/>
             <wp:docPr id="6" name="Picture 6"/>
             <wp:cNvGraphicFramePr>
               <a:graphicFrameLocks xmlns:a="http://schemas.openxmlformats.org/drawingml/2006/main" noChangeAspect="1"/>
@@ -2117,6 +2076,74 @@
                 <pic:pic xmlns:pic="http://schemas.openxmlformats.org/drawingml/2006/picture">
                   <pic:nvPicPr>
                     <pic:cNvPr id="6" name="Q6_query.png"/>
+                    <pic:cNvPicPr/>
+                  </pic:nvPicPr>
+                  <pic:blipFill>
+                    <a:blip r:embed="rId10">
+                      <a:extLst>
+                        <a:ext uri="{28A0092B-C50C-407E-A947-70E740481C1C}">
+                          <a14:useLocalDpi xmlns:a14="http://schemas.microsoft.com/office/drawing/2010/main" val="0"/>
+                        </a:ext>
+                      </a:extLst>
+                    </a:blip>
+                    <a:stretch>
+                      <a:fillRect/>
+                    </a:stretch>
+                  </pic:blipFill>
+                  <pic:spPr>
+                    <a:xfrm>
+                      <a:off x="0" y="0"/>
+                      <a:ext cx="5731510" cy="602081"/>
+                    </a:xfrm>
+                    <a:prstGeom prst="rect">
+                      <a:avLst/>
+                    </a:prstGeom>
+                  </pic:spPr>
+                </pic:pic>
+              </a:graphicData>
+            </a:graphic>
+          </wp:inline>
+        </w:drawing>
+      </w:r>
+    </w:p>
+    <w:p>
+      <w:pPr>
+        <w:ind w:left="170"/>
+        <w:rPr>
+          <w:rFonts w:cstheme="minorHAnsi"/>
+        </w:rPr>
+      </w:pPr>
+      <w:r>
+        <w:rPr>
+          <w:rFonts w:cstheme="minorHAnsi"/>
+        </w:rPr>
+        <w:t>And the result of this query is:</w:t>
+      </w:r>
+    </w:p>
+    <w:p>
+      <w:pPr>
+        <w:keepNext/>
+        <w:ind w:left="170"/>
+      </w:pPr>
+      <w:r>
+        <w:rPr>
+          <w:rFonts w:cstheme="minorHAnsi"/>
+          <w:noProof/>
+          <w:lang w:eastAsia="en-GB"/>
+        </w:rPr>
+        <w:drawing>
+          <wp:inline distT="0" distB="0" distL="0" distR="0" wp14:anchorId="6E7C6E0E" wp14:editId="36970313">
+            <wp:extent cx="5731510" cy="2200735"/>
+            <wp:effectExtent l="0" t="0" r="2540" b="9525"/>
+            <wp:docPr id="7" name="Picture 7"/>
+            <wp:cNvGraphicFramePr>
+              <a:graphicFrameLocks xmlns:a="http://schemas.openxmlformats.org/drawingml/2006/main" noChangeAspect="1"/>
+            </wp:cNvGraphicFramePr>
+            <a:graphic xmlns:a="http://schemas.openxmlformats.org/drawingml/2006/main">
+              <a:graphicData uri="http://schemas.openxmlformats.org/drawingml/2006/picture">
+                <pic:pic xmlns:pic="http://schemas.openxmlformats.org/drawingml/2006/picture">
+                  <pic:nvPicPr>
+                    <pic:cNvPr id="7" name="Q6_result.png"/>
                     <pic:cNvPicPr/>
                   </pic:nvPicPr>
                   <pic:blipFill>
@@ -2134,7 +2161,7 @@
                   <pic:spPr>
                     <a:xfrm>
                       <a:off x="0" y="0"/>
-                      <a:ext cx="5731510" cy="612140"/>
+                      <a:ext cx="5731510" cy="2200735"/>
                     </a:xfrm>
                     <a:prstGeom prst="rect">
                       <a:avLst/>
@@ -2149,132 +2176,38 @@
     </w:p>
     <w:p>
       <w:pPr>
-        <w:ind w:left="170"/>
-        <w:rPr>
-          <w:rFonts w:cstheme="minorHAnsi"/>
-        </w:rPr>
-      </w:pPr>
-      <w:r>
-        <w:rPr>
-          <w:rFonts w:cstheme="minorHAnsi"/>
-        </w:rPr>
-        <w:t>And the result of this query is:</w:t>
-      </w:r>
-    </w:p>
-    <w:p>
-      <w:pPr>
-        <w:keepNext/>
-        <w:ind w:left="170"/>
-      </w:pPr>
-      <w:r>
-        <w:rPr>
-          <w:rFonts w:cstheme="minorHAnsi"/>
-          <w:noProof/>
-          <w:lang w:eastAsia="en-GB"/>
-        </w:rPr>
-        <w:drawing>
-          <wp:inline distT="0" distB="0" distL="0" distR="0" wp14:anchorId="6E7C6E0E" wp14:editId="36970313">
-            <wp:extent cx="5731510" cy="2257425"/>
-            <wp:effectExtent l="0" t="0" r="2540" b="9525"/>
-            <wp:docPr id="7" name="Picture 7"/>
-            <wp:cNvGraphicFramePr>
-              <a:graphicFrameLocks xmlns:a="http://schemas.openxmlformats.org/drawingml/2006/main" noChangeAspect="1"/>
-            </wp:cNvGraphicFramePr>
-            <a:graphic xmlns:a="http://schemas.openxmlformats.org/drawingml/2006/main">
-              <a:graphicData uri="http://schemas.openxmlformats.org/drawingml/2006/picture">
-                <pic:pic xmlns:pic="http://schemas.openxmlformats.org/drawingml/2006/picture">
-                  <pic:nvPicPr>
-                    <pic:cNvPr id="7" name="Q6_result.png"/>
-                    <pic:cNvPicPr/>
-                  </pic:nvPicPr>
-                  <pic:blipFill>
-                    <a:blip r:embed="rId12">
-                      <a:extLst>
-                        <a:ext uri="{28A0092B-C50C-407E-A947-70E740481C1C}">
-                          <a14:useLocalDpi xmlns:a14="http://schemas.microsoft.com/office/drawing/2010/main" val="0"/>
-                        </a:ext>
-                      </a:extLst>
-                    </a:blip>
-                    <a:stretch>
-                      <a:fillRect/>
-                    </a:stretch>
-                  </pic:blipFill>
-                  <pic:spPr>
-                    <a:xfrm>
-                      <a:off x="0" y="0"/>
-                      <a:ext cx="5731510" cy="2257425"/>
-                    </a:xfrm>
-                    <a:prstGeom prst="rect">
-                      <a:avLst/>
-                    </a:prstGeom>
-                  </pic:spPr>
-                </pic:pic>
-              </a:graphicData>
-            </a:graphic>
-          </wp:inline>
-        </w:drawing>
-      </w:r>
-    </w:p>
-    <w:p>
-      <w:pPr>
         <w:pStyle w:val="Caption"/>
         <w:jc w:val="center"/>
-        <w:rPr>
-          <w:lang w:val="fr-FR"/>
-        </w:rPr>
       </w:pPr>
       <w:r>
         <w:t xml:space="preserve">Figure </w:t>
       </w:r>
-      <w:fldSimple w:instr=" SEQ Figure \* ARABIC ">
-        <w:r>
-          <w:rPr>
-            <w:noProof/>
-          </w:rPr>
-          <w:t>6</w:t>
-        </w:r>
-      </w:fldSimple>
-      <w:r>
-        <w:rPr>
-          <w:lang w:val="fr-FR"/>
-        </w:rPr>
+      <w:r>
+        <w:fldChar w:fldCharType="begin"/>
+      </w:r>
+      <w:r>
+        <w:instrText xml:space="preserve"> SEQ Figure \* ARABIC </w:instrText>
+      </w:r>
+      <w:r>
+        <w:fldChar w:fldCharType="separate"/>
+      </w:r>
+      <w:r>
+        <w:rPr>
+          <w:noProof/>
+        </w:rPr>
+        <w:t>6</w:t>
+      </w:r>
+      <w:r>
+        <w:rPr>
+          <w:noProof/>
+        </w:rPr>
+        <w:fldChar w:fldCharType="end"/>
+      </w:r>
+      <w:r>
         <w:t xml:space="preserve"> Result of displaying vehicle</w:t>
       </w:r>
     </w:p>
     <w:p>
-      <w:pPr>
-        <w:rPr>
-          <w:lang w:val="fr-FR"/>
-        </w:rPr>
-      </w:pPr>
-    </w:p>
-    <w:p>
-      <w:pPr>
-        <w:rPr>
-          <w:b/>
-          <w:bCs/>
-          <w:u w:val="single"/>
-          <w:lang w:val="fr-FR"/>
-        </w:rPr>
-      </w:pPr>
-      <w:r>
-        <w:rPr>
-          <w:b/>
-          <w:bCs/>
-          <w:u w:val="single"/>
-          <w:lang w:val="fr-FR"/>
-        </w:rPr>
-        <w:t>Conclusio</w:t>
-      </w:r>
-      <w:r>
-        <w:rPr>
-          <w:b/>
-          <w:bCs/>
-          <w:u w:val="single"/>
-          <w:lang w:val="fr-FR"/>
-        </w:rPr>
-        <w:t>n:</w:t>
-      </w:r>
       <w:bookmarkStart w:id="0" w:name="_GoBack"/>
       <w:bookmarkEnd w:id="0"/>
     </w:p>

</xml_diff>